<commit_message>
added team assets and edited milestone docs
</commit_message>
<xml_diff>
--- a/milestones/milestone-one/Ideas For Team Project.docx
+++ b/milestones/milestone-one/Ideas For Team Project.docx
@@ -14,7 +14,6 @@
           <w:bCs/>
           <w:sz w:val="48"/>
           <w:szCs w:val="48"/>
-          <w:lang/>
         </w:rPr>
       </w:pPr>
       <w:r>
@@ -24,7 +23,6 @@
           <w:bCs/>
           <w:sz w:val="48"/>
           <w:szCs w:val="48"/>
-          <w:lang/>
         </w:rPr>
         <w:t>Ideas for Team project</w:t>
       </w:r>
@@ -41,7 +39,6 @@
           <w:bCs/>
           <w:sz w:val="28"/>
           <w:szCs w:val="28"/>
-          <w:lang/>
         </w:rPr>
       </w:pPr>
       <w:r>
@@ -51,7 +48,6 @@
           <w:bCs/>
           <w:sz w:val="28"/>
           <w:szCs w:val="28"/>
-          <w:lang/>
         </w:rPr>
         <w:t>Vince Nowell</w:t>
       </w:r>
@@ -64,13 +60,11 @@
         <w:adjustRightInd w:val="0"/>
         <w:rPr>
           <w:rFonts w:ascii="Calibri" w:hAnsi="Calibri" w:cs="Calibri"/>
-          <w:lang/>
-        </w:rPr>
-      </w:pPr>
-      <w:r>
-        <w:rPr>
-          <w:rFonts w:ascii="Calibri" w:hAnsi="Calibri" w:cs="Calibri"/>
-          <w:lang/>
+        </w:rPr>
+      </w:pPr>
+      <w:r>
+        <w:rPr>
+          <w:rFonts w:ascii="Calibri" w:hAnsi="Calibri" w:cs="Calibri"/>
         </w:rPr>
         <w:t>My criteria: something with an educational component, voice controlled tools</w:t>
       </w:r>
@@ -86,16 +80,14 @@
           <w:b/>
           <w:bCs/>
           <w:u w:val="single"/>
-          <w:lang/>
-        </w:rPr>
-      </w:pPr>
-      <w:r>
-        <w:rPr>
-          <w:rFonts w:ascii="Calibri" w:hAnsi="Calibri" w:cs="Calibri"/>
-          <w:b/>
-          <w:bCs/>
-          <w:u w:val="single"/>
-          <w:lang/>
+        </w:rPr>
+      </w:pPr>
+      <w:r>
+        <w:rPr>
+          <w:rFonts w:ascii="Calibri" w:hAnsi="Calibri" w:cs="Calibri"/>
+          <w:b/>
+          <w:bCs/>
+          <w:u w:val="single"/>
         </w:rPr>
         <w:t>Ideas not yet researched</w:t>
       </w:r>
@@ -109,13 +101,11 @@
         <w:spacing w:after="120" w:line="240" w:lineRule="auto"/>
         <w:rPr>
           <w:rFonts w:ascii="Calibri" w:hAnsi="Calibri" w:cs="Calibri"/>
-          <w:lang/>
-        </w:rPr>
-      </w:pPr>
-      <w:r>
-        <w:rPr>
-          <w:rFonts w:ascii="Calibri" w:hAnsi="Calibri" w:cs="Calibri"/>
-          <w:lang/>
+        </w:rPr>
+      </w:pPr>
+      <w:r>
+        <w:rPr>
+          <w:rFonts w:ascii="Calibri" w:hAnsi="Calibri" w:cs="Calibri"/>
         </w:rPr>
         <w:t>Something involving gardening</w:t>
       </w:r>
@@ -128,13 +118,11 @@
         <w:adjustRightInd w:val="0"/>
         <w:rPr>
           <w:rFonts w:ascii="Calibri" w:hAnsi="Calibri" w:cs="Calibri"/>
-          <w:lang/>
-        </w:rPr>
-      </w:pPr>
-      <w:r>
-        <w:rPr>
-          <w:rFonts w:ascii="Calibri" w:hAnsi="Calibri" w:cs="Calibri"/>
-          <w:lang/>
+        </w:rPr>
+      </w:pPr>
+      <w:r>
+        <w:rPr>
+          <w:rFonts w:ascii="Calibri" w:hAnsi="Calibri" w:cs="Calibri"/>
         </w:rPr>
         <w:t>Song identification tool</w:t>
       </w:r>
@@ -147,31 +135,28 @@
         <w:adjustRightInd w:val="0"/>
         <w:rPr>
           <w:rFonts w:ascii="Calibri" w:hAnsi="Calibri" w:cs="Calibri"/>
-          <w:lang/>
-        </w:rPr>
-      </w:pPr>
-    </w:p>
-    <w:p>
-      <w:pPr>
-        <w:widowControl w:val="0"/>
-        <w:autoSpaceDE w:val="0"/>
-        <w:autoSpaceDN w:val="0"/>
-        <w:adjustRightInd w:val="0"/>
-        <w:rPr>
-          <w:rFonts w:ascii="Calibri" w:hAnsi="Calibri" w:cs="Calibri"/>
-          <w:b/>
-          <w:bCs/>
-          <w:u w:val="single"/>
-          <w:lang/>
-        </w:rPr>
-      </w:pPr>
-      <w:r>
-        <w:rPr>
-          <w:rFonts w:ascii="Calibri" w:hAnsi="Calibri" w:cs="Calibri"/>
-          <w:b/>
-          <w:bCs/>
-          <w:u w:val="single"/>
-          <w:lang/>
+        </w:rPr>
+      </w:pPr>
+    </w:p>
+    <w:p>
+      <w:pPr>
+        <w:widowControl w:val="0"/>
+        <w:autoSpaceDE w:val="0"/>
+        <w:autoSpaceDN w:val="0"/>
+        <w:adjustRightInd w:val="0"/>
+        <w:rPr>
+          <w:rFonts w:ascii="Calibri" w:hAnsi="Calibri" w:cs="Calibri"/>
+          <w:b/>
+          <w:bCs/>
+          <w:u w:val="single"/>
+        </w:rPr>
+      </w:pPr>
+      <w:r>
+        <w:rPr>
+          <w:rFonts w:ascii="Calibri" w:hAnsi="Calibri" w:cs="Calibri"/>
+          <w:b/>
+          <w:bCs/>
+          <w:u w:val="single"/>
         </w:rPr>
         <w:t>Ideas that would be too complex or expensive</w:t>
       </w:r>
@@ -184,14 +169,12 @@
         <w:adjustRightInd w:val="0"/>
         <w:rPr>
           <w:rFonts w:ascii="Calibri" w:hAnsi="Calibri" w:cs="Calibri"/>
-          <w:lang/>
         </w:rPr>
       </w:pPr>
       <w:proofErr w:type="gramStart"/>
       <w:r>
         <w:rPr>
           <w:rFonts w:ascii="Calibri" w:hAnsi="Calibri" w:cs="Calibri"/>
-          <w:lang/>
         </w:rPr>
         <w:t>smart</w:t>
       </w:r>
@@ -199,7 +182,6 @@
       <w:r>
         <w:rPr>
           <w:rFonts w:ascii="Calibri" w:hAnsi="Calibri" w:cs="Calibri"/>
-          <w:lang/>
         </w:rPr>
         <w:t xml:space="preserve"> hydroponic app to regulate plants SHARP - using </w:t>
       </w:r>
@@ -207,7 +189,6 @@
       <w:r>
         <w:rPr>
           <w:rFonts w:ascii="Calibri" w:hAnsi="Calibri" w:cs="Calibri"/>
-          <w:lang/>
         </w:rPr>
         <w:t>Arduino</w:t>
       </w:r>
@@ -215,7 +196,6 @@
       <w:r>
         <w:rPr>
           <w:rFonts w:ascii="Calibri" w:hAnsi="Calibri" w:cs="Calibri"/>
-          <w:lang/>
         </w:rPr>
         <w:t xml:space="preserve"> - too complex (hardware is too expensive)</w:t>
       </w:r>
@@ -228,29 +208,19 @@
         <w:adjustRightInd w:val="0"/>
         <w:rPr>
           <w:rFonts w:ascii="Calibri" w:hAnsi="Calibri" w:cs="Calibri"/>
-          <w:lang/>
         </w:rPr>
       </w:pPr>
       <w:hyperlink r:id="rId4" w:history="1">
         <w:r>
           <w:rPr>
             <w:rFonts w:ascii="Calibri" w:hAnsi="Calibri" w:cs="Calibri"/>
-            <w:lang/>
           </w:rPr>
-          <w:t>https://www.oswego.edu/news/story/engineer</w:t>
-        </w:r>
-        <w:r>
-          <w:rPr>
-            <w:rFonts w:ascii="Calibri" w:hAnsi="Calibri" w:cs="Calibri"/>
-            <w:lang/>
-          </w:rPr>
-          <w:t>ing-students-creating-smart-garden-water-plants-precision</w:t>
+          <w:t>https://www.oswego.edu/news/story/engineering-students-creating-smart-garden-water-plants-precision</w:t>
         </w:r>
       </w:hyperlink>
       <w:r>
         <w:rPr>
           <w:rFonts w:ascii="Calibri" w:hAnsi="Calibri" w:cs="Calibri"/>
-          <w:lang/>
         </w:rPr>
         <w:t xml:space="preserve"> </w:t>
       </w:r>
@@ -263,22 +233,44 @@
         <w:adjustRightInd w:val="0"/>
         <w:rPr>
           <w:rFonts w:ascii="Calibri" w:hAnsi="Calibri" w:cs="Calibri"/>
-          <w:lang/>
-        </w:rPr>
-      </w:pPr>
-    </w:p>
-    <w:p>
-      <w:pPr>
-        <w:widowControl w:val="0"/>
-        <w:autoSpaceDE w:val="0"/>
-        <w:autoSpaceDN w:val="0"/>
-        <w:adjustRightInd w:val="0"/>
-        <w:rPr>
-          <w:rFonts w:ascii="Calibri" w:hAnsi="Calibri" w:cs="Calibri"/>
-          <w:b/>
-          <w:bCs/>
-          <w:u w:val="single"/>
-          <w:lang/>
+          <w:b/>
+          <w:u w:val="single"/>
+        </w:rPr>
+      </w:pPr>
+    </w:p>
+    <w:p>
+      <w:pPr>
+        <w:widowControl w:val="0"/>
+        <w:autoSpaceDE w:val="0"/>
+        <w:autoSpaceDN w:val="0"/>
+        <w:adjustRightInd w:val="0"/>
+        <w:rPr>
+          <w:rFonts w:ascii="Calibri" w:hAnsi="Calibri" w:cs="Calibri"/>
+          <w:b/>
+          <w:u w:val="single"/>
+        </w:rPr>
+      </w:pPr>
+      <w:r>
+        <w:rPr>
+          <w:rFonts w:ascii="Calibri" w:hAnsi="Calibri" w:cs="Calibri"/>
+          <w:b/>
+          <w:u w:val="single"/>
+        </w:rPr>
+        <w:t>Other Ideas</w:t>
+      </w:r>
+    </w:p>
+    <w:p>
+      <w:pPr>
+        <w:widowControl w:val="0"/>
+        <w:autoSpaceDE w:val="0"/>
+        <w:autoSpaceDN w:val="0"/>
+        <w:adjustRightInd w:val="0"/>
+        <w:rPr>
+          <w:rFonts w:ascii="Calibri" w:hAnsi="Calibri" w:cs="Calibri"/>
+          <w:b/>
+          <w:bCs/>
+          <w:highlight w:val="lightGray"/>
+          <w:u w:val="single"/>
         </w:rPr>
       </w:pPr>
       <w:proofErr w:type="spellStart"/>
@@ -287,8 +279,8 @@
           <w:rFonts w:ascii="Calibri" w:hAnsi="Calibri" w:cs="Calibri"/>
           <w:b/>
           <w:bCs/>
-          <w:u w:val="single"/>
-          <w:lang/>
+          <w:highlight w:val="lightGray"/>
+          <w:u w:val="single"/>
         </w:rPr>
         <w:t>SongScriber</w:t>
       </w:r>
@@ -302,14 +294,14 @@
         <w:adjustRightInd w:val="0"/>
         <w:rPr>
           <w:rFonts w:ascii="Calibri" w:hAnsi="Calibri" w:cs="Calibri"/>
-          <w:lang/>
+          <w:highlight w:val="lightGray"/>
         </w:rPr>
       </w:pPr>
       <w:proofErr w:type="spellStart"/>
       <w:r>
         <w:rPr>
           <w:rFonts w:ascii="Calibri" w:hAnsi="Calibri" w:cs="Calibri"/>
-          <w:lang/>
+          <w:highlight w:val="lightGray"/>
         </w:rPr>
         <w:t>SongScriber</w:t>
       </w:r>
@@ -317,22 +309,15 @@
       <w:r>
         <w:rPr>
           <w:rFonts w:ascii="Calibri" w:hAnsi="Calibri" w:cs="Calibri"/>
-          <w:lang/>
-        </w:rPr>
-        <w:t xml:space="preserve"> is an app that can listen to music and transcribe it to sheet music, or even guitar tab. Open the app, tap the Listen button, and the app will create a PDF of sheet music</w:t>
-      </w:r>
-      <w:r>
-        <w:rPr>
-          <w:rFonts w:ascii="Calibri" w:hAnsi="Calibri" w:cs="Calibri"/>
-          <w:lang/>
-        </w:rPr>
-        <w:t xml:space="preserve"> or guitar tab for whatever </w:t>
+          <w:highlight w:val="lightGray"/>
+        </w:rPr>
+        <w:t xml:space="preserve"> is an app that can listen to music and transcribe it to sheet music, or even guitar tab. Open the app, tap the Listen button, and the app will create a PDF of sheet music or guitar tab for whatever </w:t>
       </w:r>
       <w:proofErr w:type="gramStart"/>
       <w:r>
         <w:rPr>
           <w:rFonts w:ascii="Calibri" w:hAnsi="Calibri" w:cs="Calibri"/>
-          <w:lang/>
+          <w:highlight w:val="lightGray"/>
         </w:rPr>
         <w:t>song  or</w:t>
       </w:r>
@@ -340,7 +325,7 @@
       <w:r>
         <w:rPr>
           <w:rFonts w:ascii="Calibri" w:hAnsi="Calibri" w:cs="Calibri"/>
-          <w:lang/>
+          <w:highlight w:val="lightGray"/>
         </w:rPr>
         <w:t xml:space="preserve"> tune is being played, which can then be downloaded, shared or printed out for use at a piano or when playing guitar.</w:t>
       </w:r>
@@ -353,51 +338,27 @@
         <w:adjustRightInd w:val="0"/>
         <w:rPr>
           <w:rFonts w:ascii="Calibri" w:hAnsi="Calibri" w:cs="Calibri"/>
-          <w:lang/>
-        </w:rPr>
-      </w:pPr>
-      <w:r>
-        <w:rPr>
-          <w:rFonts w:ascii="Calibri" w:hAnsi="Calibri" w:cs="Calibri"/>
-          <w:lang/>
-        </w:rPr>
-        <w:t>The initial version would just be a web site which would listen to simple tunes and convert them to sh</w:t>
-      </w:r>
-      <w:r>
-        <w:rPr>
-          <w:rFonts w:ascii="Calibri" w:hAnsi="Calibri" w:cs="Calibri"/>
-          <w:lang/>
-        </w:rPr>
-        <w:t>eet music, and then features such as guitar tab and more complex arrangements of music could be added over time.</w:t>
-      </w:r>
-    </w:p>
-    <w:p>
-      <w:pPr>
-        <w:widowControl w:val="0"/>
-        <w:autoSpaceDE w:val="0"/>
-        <w:autoSpaceDN w:val="0"/>
-        <w:adjustRightInd w:val="0"/>
-        <w:rPr>
-          <w:rFonts w:ascii="Calibri" w:hAnsi="Calibri" w:cs="Calibri"/>
-          <w:b/>
-          <w:bCs/>
-          <w:u w:val="single"/>
-          <w:lang/>
-        </w:rPr>
-      </w:pPr>
-    </w:p>
-    <w:p>
-      <w:pPr>
-        <w:widowControl w:val="0"/>
-        <w:autoSpaceDE w:val="0"/>
-        <w:autoSpaceDN w:val="0"/>
-        <w:adjustRightInd w:val="0"/>
-        <w:rPr>
-          <w:rFonts w:ascii="Calibri" w:hAnsi="Calibri" w:cs="Calibri"/>
-          <w:b/>
-          <w:bCs/>
-          <w:u w:val="single"/>
-          <w:lang/>
+        </w:rPr>
+      </w:pPr>
+      <w:r>
+        <w:rPr>
+          <w:rFonts w:ascii="Calibri" w:hAnsi="Calibri" w:cs="Calibri"/>
+          <w:highlight w:val="lightGray"/>
+        </w:rPr>
+        <w:t>The initial version would just be a web site which would listen to simple tunes and convert them to sheet music, and then features such as guitar tab and more complex arrangements of music could be added over time.</w:t>
+      </w:r>
+    </w:p>
+    <w:p>
+      <w:pPr>
+        <w:widowControl w:val="0"/>
+        <w:autoSpaceDE w:val="0"/>
+        <w:autoSpaceDN w:val="0"/>
+        <w:adjustRightInd w:val="0"/>
+        <w:rPr>
+          <w:rFonts w:ascii="Calibri" w:hAnsi="Calibri" w:cs="Calibri"/>
+          <w:b/>
+          <w:bCs/>
+          <w:u w:val="single"/>
         </w:rPr>
       </w:pPr>
       <w:proofErr w:type="spellStart"/>
@@ -407,9 +368,26 @@
           <w:b/>
           <w:bCs/>
           <w:u w:val="single"/>
-          <w:lang/>
-        </w:rPr>
-        <w:t>FIndMyFavs</w:t>
+        </w:rPr>
+        <w:t>F</w:t>
+      </w:r>
+      <w:r>
+        <w:rPr>
+          <w:rFonts w:ascii="Calibri" w:hAnsi="Calibri" w:cs="Calibri"/>
+          <w:b/>
+          <w:bCs/>
+          <w:u w:val="single"/>
+        </w:rPr>
+        <w:t>i</w:t>
+      </w:r>
+      <w:r>
+        <w:rPr>
+          <w:rFonts w:ascii="Calibri" w:hAnsi="Calibri" w:cs="Calibri"/>
+          <w:b/>
+          <w:bCs/>
+          <w:u w:val="single"/>
+        </w:rPr>
+        <w:t>ndMyFavs</w:t>
       </w:r>
       <w:proofErr w:type="spellEnd"/>
     </w:p>
@@ -421,13 +399,11 @@
         <w:adjustRightInd w:val="0"/>
         <w:rPr>
           <w:rFonts w:ascii="Calibri" w:hAnsi="Calibri" w:cs="Calibri"/>
-          <w:lang/>
-        </w:rPr>
-      </w:pPr>
-      <w:r>
-        <w:rPr>
-          <w:rFonts w:ascii="Calibri" w:hAnsi="Calibri" w:cs="Calibri"/>
-          <w:lang/>
+        </w:rPr>
+      </w:pPr>
+      <w:r>
+        <w:rPr>
+          <w:rFonts w:ascii="Calibri" w:hAnsi="Calibri" w:cs="Calibri"/>
         </w:rPr>
         <w:t xml:space="preserve">Find My </w:t>
       </w:r>
@@ -435,7 +411,6 @@
       <w:r>
         <w:rPr>
           <w:rFonts w:ascii="Calibri" w:hAnsi="Calibri" w:cs="Calibri"/>
-          <w:lang/>
         </w:rPr>
         <w:t>Favs</w:t>
       </w:r>
@@ -443,16 +418,8 @@
       <w:r>
         <w:rPr>
           <w:rFonts w:ascii="Calibri" w:hAnsi="Calibri" w:cs="Calibri"/>
-          <w:lang/>
-        </w:rPr>
-        <w:t xml:space="preserve"> is a voice controlled finder web site/app that will find movies, TV shows, songs or books online, and show you where t</w:t>
-      </w:r>
-      <w:r>
-        <w:rPr>
-          <w:rFonts w:ascii="Calibri" w:hAnsi="Calibri" w:cs="Calibri"/>
-          <w:lang/>
-        </w:rPr>
-        <w:t>o rent or buy them for the cheapest price online. You open the app, click the find button and then speak a find command:</w:t>
+        </w:rPr>
+        <w:t xml:space="preserve"> is a voice controlled finder web site/app that will find movies, TV shows, songs or books online, and show you where to rent or buy them for the cheapest price online. You open the app, click the find button and then speak a find command:</w:t>
       </w:r>
     </w:p>
     <w:p>
@@ -464,13 +431,11 @@
         <w:spacing w:after="0" w:line="240" w:lineRule="auto"/>
         <w:rPr>
           <w:rFonts w:ascii="Calibri" w:hAnsi="Calibri" w:cs="Calibri"/>
-          <w:lang/>
-        </w:rPr>
-      </w:pPr>
-      <w:r>
-        <w:rPr>
-          <w:rFonts w:ascii="Calibri" w:hAnsi="Calibri" w:cs="Calibri"/>
-          <w:lang/>
+        </w:rPr>
+      </w:pPr>
+      <w:r>
+        <w:rPr>
+          <w:rFonts w:ascii="Calibri" w:hAnsi="Calibri" w:cs="Calibri"/>
         </w:rPr>
         <w:t>"Find movie Pulp Fiction"</w:t>
       </w:r>
@@ -484,13 +449,11 @@
         <w:spacing w:after="0" w:line="240" w:lineRule="auto"/>
         <w:rPr>
           <w:rFonts w:ascii="Calibri" w:hAnsi="Calibri" w:cs="Calibri"/>
-          <w:lang/>
-        </w:rPr>
-      </w:pPr>
-      <w:r>
-        <w:rPr>
-          <w:rFonts w:ascii="Calibri" w:hAnsi="Calibri" w:cs="Calibri"/>
-          <w:lang/>
+        </w:rPr>
+      </w:pPr>
+      <w:r>
+        <w:rPr>
+          <w:rFonts w:ascii="Calibri" w:hAnsi="Calibri" w:cs="Calibri"/>
         </w:rPr>
         <w:t>"Find TV show New Girl"</w:t>
       </w:r>
@@ -504,13 +467,11 @@
         <w:spacing w:after="0" w:line="240" w:lineRule="auto"/>
         <w:rPr>
           <w:rFonts w:ascii="Calibri" w:hAnsi="Calibri" w:cs="Calibri"/>
-          <w:lang/>
-        </w:rPr>
-      </w:pPr>
-      <w:r>
-        <w:rPr>
-          <w:rFonts w:ascii="Calibri" w:hAnsi="Calibri" w:cs="Calibri"/>
-          <w:lang/>
+        </w:rPr>
+      </w:pPr>
+      <w:r>
+        <w:rPr>
+          <w:rFonts w:ascii="Calibri" w:hAnsi="Calibri" w:cs="Calibri"/>
         </w:rPr>
         <w:t>"Find song Have Mercy"</w:t>
       </w:r>
@@ -524,13 +485,11 @@
         <w:spacing w:after="0" w:line="240" w:lineRule="auto"/>
         <w:rPr>
           <w:rFonts w:ascii="Calibri" w:hAnsi="Calibri" w:cs="Calibri"/>
-          <w:lang/>
-        </w:rPr>
-      </w:pPr>
-      <w:r>
-        <w:rPr>
-          <w:rFonts w:ascii="Calibri" w:hAnsi="Calibri" w:cs="Calibri"/>
-          <w:lang/>
+        </w:rPr>
+      </w:pPr>
+      <w:r>
+        <w:rPr>
+          <w:rFonts w:ascii="Calibri" w:hAnsi="Calibri" w:cs="Calibri"/>
         </w:rPr>
         <w:t>"Find book Grapes of Wrath"</w:t>
       </w:r>
@@ -544,58 +503,39 @@
         <w:spacing w:after="0" w:line="240" w:lineRule="auto"/>
         <w:rPr>
           <w:rFonts w:ascii="Calibri" w:hAnsi="Calibri" w:cs="Calibri"/>
-          <w:lang/>
-        </w:rPr>
-      </w:pPr>
-    </w:p>
-    <w:p>
-      <w:pPr>
-        <w:widowControl w:val="0"/>
-        <w:autoSpaceDE w:val="0"/>
-        <w:autoSpaceDN w:val="0"/>
-        <w:adjustRightInd w:val="0"/>
-        <w:rPr>
-          <w:rFonts w:ascii="Calibri" w:hAnsi="Calibri" w:cs="Calibri"/>
-          <w:lang/>
-        </w:rPr>
-      </w:pPr>
-      <w:r>
-        <w:rPr>
-          <w:rFonts w:ascii="Calibri" w:hAnsi="Calibri" w:cs="Calibri"/>
-          <w:lang/>
-        </w:rPr>
-        <w:t>The app will then search the inter</w:t>
-      </w:r>
-      <w:r>
-        <w:rPr>
-          <w:rFonts w:ascii="Calibri" w:hAnsi="Calibri" w:cs="Calibri"/>
-          <w:lang/>
-        </w:rPr>
-        <w:t xml:space="preserve">net for a streaming service for movies, TV shows or songs, and an online retailer for a digital version of the book. It will present the results (in order of buy/rent and price for the product) on the screen such that one tap or click will take you to the </w:t>
-      </w:r>
-      <w:r>
-        <w:rPr>
-          <w:rFonts w:ascii="Calibri" w:hAnsi="Calibri" w:cs="Calibri"/>
-          <w:lang/>
-        </w:rPr>
-        <w:t>service or retailers web site, where your favorite can be rented or purchased and then streamed or downloaded to your device.</w:t>
-      </w:r>
-    </w:p>
-    <w:p>
-      <w:pPr>
-        <w:widowControl w:val="0"/>
-        <w:autoSpaceDE w:val="0"/>
-        <w:autoSpaceDN w:val="0"/>
-        <w:adjustRightInd w:val="0"/>
-        <w:rPr>
-          <w:rFonts w:ascii="Calibri" w:hAnsi="Calibri" w:cs="Calibri"/>
-          <w:lang/>
-        </w:rPr>
-      </w:pPr>
-      <w:r>
-        <w:rPr>
-          <w:rFonts w:ascii="Calibri" w:hAnsi="Calibri" w:cs="Calibri"/>
-          <w:lang/>
+        </w:rPr>
+      </w:pPr>
+    </w:p>
+    <w:p>
+      <w:pPr>
+        <w:widowControl w:val="0"/>
+        <w:autoSpaceDE w:val="0"/>
+        <w:autoSpaceDN w:val="0"/>
+        <w:adjustRightInd w:val="0"/>
+        <w:rPr>
+          <w:rFonts w:ascii="Calibri" w:hAnsi="Calibri" w:cs="Calibri"/>
+        </w:rPr>
+      </w:pPr>
+      <w:r>
+        <w:rPr>
+          <w:rFonts w:ascii="Calibri" w:hAnsi="Calibri" w:cs="Calibri"/>
+        </w:rPr>
+        <w:t>The app will then search the internet for a streaming service for movies, TV shows or songs, and an online retailer for a digital version of the book. It will present the results (in order of buy/rent and price for the product) on the screen such that one tap or click will take you to the service or retailers web site, where your favorite can be rented or purchased and then streamed or downloaded to your device.</w:t>
+      </w:r>
+    </w:p>
+    <w:p>
+      <w:pPr>
+        <w:widowControl w:val="0"/>
+        <w:autoSpaceDE w:val="0"/>
+        <w:autoSpaceDN w:val="0"/>
+        <w:adjustRightInd w:val="0"/>
+        <w:rPr>
+          <w:rFonts w:ascii="Calibri" w:hAnsi="Calibri" w:cs="Calibri"/>
+        </w:rPr>
+      </w:pPr>
+      <w:r>
+        <w:rPr>
+          <w:rFonts w:ascii="Calibri" w:hAnsi="Calibri" w:cs="Calibri"/>
         </w:rPr>
         <w:t xml:space="preserve">The app could also recommend other similar movies, TV shows, etc, if the one you want is </w:t>
       </w:r>
@@ -608,22 +548,13 @@
         <w:adjustRightInd w:val="0"/>
         <w:rPr>
           <w:rFonts w:ascii="Calibri" w:hAnsi="Calibri" w:cs="Calibri"/>
-          <w:lang/>
-        </w:rPr>
-      </w:pPr>
-      <w:r>
-        <w:rPr>
-          <w:rFonts w:ascii="Calibri" w:hAnsi="Calibri" w:cs="Calibri"/>
-          <w:lang/>
-        </w:rPr>
-        <w:t>The application could be built up in sta</w:t>
-      </w:r>
-      <w:r>
-        <w:rPr>
-          <w:rFonts w:ascii="Calibri" w:hAnsi="Calibri" w:cs="Calibri"/>
-          <w:lang/>
-        </w:rPr>
-        <w:t>ges; initially, it would be a web application that would present a text box to find a favorite</w:t>
+        </w:rPr>
+      </w:pPr>
+      <w:r>
+        <w:rPr>
+          <w:rFonts w:ascii="Calibri" w:hAnsi="Calibri" w:cs="Calibri"/>
+        </w:rPr>
+        <w:t>The application could be built up in stages; initially, it would be a web application that would present a text box to find a favorite</w:t>
       </w:r>
     </w:p>
     <w:p>
@@ -638,7 +569,6 @@
           <w:bCs/>
           <w:sz w:val="28"/>
           <w:szCs w:val="28"/>
-          <w:lang/>
         </w:rPr>
       </w:pPr>
       <w:r>
@@ -648,7 +578,6 @@
           <w:bCs/>
           <w:sz w:val="28"/>
           <w:szCs w:val="28"/>
-          <w:lang/>
         </w:rPr>
         <w:lastRenderedPageBreak/>
         <w:t xml:space="preserve">Sam </w:t>
@@ -661,7 +590,6 @@
           <w:bCs/>
           <w:sz w:val="28"/>
           <w:szCs w:val="28"/>
-          <w:lang/>
         </w:rPr>
         <w:t>Torris</w:t>
       </w:r>
@@ -675,117 +603,23 @@
         <w:adjustRightInd w:val="0"/>
         <w:rPr>
           <w:rFonts w:ascii="Calibri" w:hAnsi="Calibri" w:cs="Calibri"/>
-          <w:lang/>
-        </w:rPr>
-      </w:pPr>
-      <w:r>
-        <w:rPr>
-          <w:rFonts w:ascii="Calibri" w:hAnsi="Calibri" w:cs="Calibri"/>
-          <w:lang/>
-        </w:rPr>
-        <w:t>An app to help you learn a second language, using speech-to-</w:t>
-      </w:r>
-      <w:proofErr w:type="gramStart"/>
-      <w:r>
-        <w:rPr>
-          <w:rFonts w:ascii="Calibri" w:hAnsi="Calibri" w:cs="Calibri"/>
-          <w:lang/>
-        </w:rPr>
-        <w:t>text  and</w:t>
-      </w:r>
-      <w:proofErr w:type="gramEnd"/>
-      <w:r>
-        <w:rPr>
-          <w:rFonts w:ascii="Calibri" w:hAnsi="Calibri" w:cs="Calibri"/>
-          <w:lang/>
-        </w:rPr>
-        <w:t xml:space="preserve"> text-to-speech (something like </w:t>
-      </w:r>
-      <w:proofErr w:type="spellStart"/>
-      <w:r>
-        <w:rPr>
-          <w:rFonts w:ascii="Calibri" w:hAnsi="Calibri" w:cs="Calibri"/>
-          <w:lang/>
-        </w:rPr>
-        <w:t>CleverBot</w:t>
-      </w:r>
-      <w:proofErr w:type="spellEnd"/>
-      <w:r>
-        <w:rPr>
-          <w:rFonts w:ascii="Calibri" w:hAnsi="Calibri" w:cs="Calibri"/>
-          <w:lang/>
-        </w:rPr>
-        <w:t xml:space="preserve"> - online </w:t>
-      </w:r>
-      <w:proofErr w:type="spellStart"/>
-      <w:r>
-        <w:rPr>
-          <w:rFonts w:ascii="Calibri" w:hAnsi="Calibri" w:cs="Calibri"/>
-          <w:lang/>
-        </w:rPr>
-        <w:t>bot</w:t>
-      </w:r>
-      <w:proofErr w:type="spellEnd"/>
-      <w:r>
-        <w:rPr>
-          <w:rFonts w:ascii="Calibri" w:hAnsi="Calibri" w:cs="Calibri"/>
-          <w:lang/>
-        </w:rPr>
-        <w:t xml:space="preserve"> chat_</w:t>
-      </w:r>
-    </w:p>
-    <w:p>
-      <w:pPr>
-        <w:widowControl w:val="0"/>
-        <w:autoSpaceDE w:val="0"/>
-        <w:autoSpaceDN w:val="0"/>
-        <w:adjustRightInd w:val="0"/>
-        <w:rPr>
-          <w:rFonts w:ascii="Calibri" w:hAnsi="Calibri" w:cs="Calibri"/>
-          <w:lang/>
-        </w:rPr>
-      </w:pPr>
-    </w:p>
-    <w:p>
-      <w:pPr>
-        <w:widowControl w:val="0"/>
-        <w:autoSpaceDE w:val="0"/>
-        <w:autoSpaceDN w:val="0"/>
-        <w:adjustRightInd w:val="0"/>
-        <w:rPr>
-          <w:rFonts w:ascii="Calibri" w:hAnsi="Calibri" w:cs="Calibri"/>
-          <w:lang/>
-        </w:rPr>
-      </w:pPr>
-      <w:r>
-        <w:rPr>
-          <w:rFonts w:ascii="Calibri" w:hAnsi="Calibri" w:cs="Calibri"/>
-          <w:lang/>
-        </w:rPr>
-        <w:t>A better agile board app</w:t>
-      </w:r>
-    </w:p>
-    <w:p>
-      <w:pPr>
-        <w:widowControl w:val="0"/>
-        <w:autoSpaceDE w:val="0"/>
-        <w:autoSpaceDN w:val="0"/>
-        <w:adjustRightInd w:val="0"/>
-        <w:rPr>
-          <w:rFonts w:ascii="Calibri" w:hAnsi="Calibri" w:cs="Calibri"/>
-          <w:lang/>
-        </w:rPr>
-      </w:pPr>
-    </w:p>
-    <w:p>
-      <w:pPr>
-        <w:widowControl w:val="0"/>
-        <w:autoSpaceDE w:val="0"/>
-        <w:autoSpaceDN w:val="0"/>
-        <w:adjustRightInd w:val="0"/>
-        <w:rPr>
-          <w:rFonts w:ascii="Calibri" w:hAnsi="Calibri" w:cs="Calibri"/>
-          <w:lang/>
+        </w:rPr>
+      </w:pPr>
+      <w:r>
+        <w:rPr>
+          <w:rFonts w:ascii="Calibri" w:hAnsi="Calibri" w:cs="Calibri"/>
+        </w:rPr>
+        <w:t>See “Project Ideas Sam” document in milestone-one folder</w:t>
+      </w:r>
+    </w:p>
+    <w:p>
+      <w:pPr>
+        <w:widowControl w:val="0"/>
+        <w:autoSpaceDE w:val="0"/>
+        <w:autoSpaceDN w:val="0"/>
+        <w:adjustRightInd w:val="0"/>
+        <w:rPr>
+          <w:rFonts w:ascii="Calibri" w:hAnsi="Calibri" w:cs="Calibri"/>
         </w:rPr>
       </w:pPr>
     </w:p>
@@ -801,7 +635,6 @@
           <w:bCs/>
           <w:sz w:val="28"/>
           <w:szCs w:val="28"/>
-          <w:lang/>
         </w:rPr>
       </w:pPr>
       <w:r>
@@ -811,7 +644,6 @@
           <w:bCs/>
           <w:sz w:val="28"/>
           <w:szCs w:val="28"/>
-          <w:lang/>
         </w:rPr>
         <w:t>Kaitlin Haley</w:t>
       </w:r>
@@ -824,125 +656,148 @@
         <w:adjustRightInd w:val="0"/>
         <w:rPr>
           <w:rFonts w:ascii="Calibri" w:hAnsi="Calibri" w:cs="Calibri"/>
-          <w:lang/>
-        </w:rPr>
-      </w:pPr>
-      <w:r>
-        <w:rPr>
-          <w:rFonts w:ascii="Calibri" w:hAnsi="Calibri" w:cs="Calibri"/>
-          <w:lang/>
-        </w:rPr>
-        <w:t xml:space="preserve">Comics - inventory and value of comics, </w:t>
+          <w:b/>
+          <w:bCs/>
+          <w:highlight w:val="lightGray"/>
+          <w:u w:val="single"/>
+        </w:rPr>
+      </w:pPr>
+      <w:r>
+        <w:rPr>
+          <w:rFonts w:ascii="Calibri" w:hAnsi="Calibri" w:cs="Calibri"/>
+          <w:b/>
+          <w:bCs/>
+          <w:highlight w:val="lightGray"/>
+          <w:u w:val="single"/>
+        </w:rPr>
+        <w:t>Comic Book Collection Tracker</w:t>
+      </w:r>
+    </w:p>
+    <w:p>
+      <w:pPr>
+        <w:pStyle w:val="NormalWeb"/>
+        <w:spacing w:before="0" w:beforeAutospacing="0" w:after="160" w:afterAutospacing="0"/>
+        <w:rPr>
+          <w:sz w:val="22"/>
+          <w:szCs w:val="22"/>
+        </w:rPr>
+      </w:pPr>
+      <w:r>
+        <w:rPr>
+          <w:rFonts w:ascii="Calibri" w:hAnsi="Calibri" w:cs="Calibri"/>
+          <w:color w:val="000000"/>
+          <w:sz w:val="22"/>
+          <w:szCs w:val="22"/>
+          <w:highlight w:val="lightGray"/>
+        </w:rPr>
+        <w:t xml:space="preserve">    </w:t>
+      </w:r>
+      <w:proofErr w:type="gramStart"/>
+      <w:r>
+        <w:rPr>
+          <w:rFonts w:ascii="Calibri" w:hAnsi="Calibri" w:cs="Calibri"/>
+          <w:color w:val="000000"/>
+          <w:sz w:val="22"/>
+          <w:szCs w:val="22"/>
+          <w:highlight w:val="lightGray"/>
+        </w:rPr>
+        <w:t>A website that will keep track of a user’s personal comic book collection, which includes the value of their comics as well.</w:t>
+      </w:r>
+      <w:proofErr w:type="gramEnd"/>
+      <w:r>
+        <w:rPr>
+          <w:rFonts w:ascii="Calibri" w:hAnsi="Calibri" w:cs="Calibri"/>
+          <w:color w:val="000000"/>
+          <w:sz w:val="22"/>
+          <w:szCs w:val="22"/>
+          <w:highlight w:val="lightGray"/>
+        </w:rPr>
+        <w:t xml:space="preserve"> Users will be able to log into their discords, and after adding in their collection will be added to different discord servers based upon an algorithm that determines likeness to other user’s collections. A discord widget will be added on the main page using the discord API. Users will also be able to create wish lists of comics not in their personal collection. There could also be a page with the latest comic book conventions too. The main page could also use the </w:t>
       </w:r>
       <w:proofErr w:type="spellStart"/>
       <w:r>
         <w:rPr>
           <w:rFonts w:ascii="Calibri" w:hAnsi="Calibri" w:cs="Calibri"/>
-          <w:lang/>
-        </w:rPr>
-        <w:t>wishlists</w:t>
+          <w:color w:val="000000"/>
+          <w:sz w:val="22"/>
+          <w:szCs w:val="22"/>
+          <w:highlight w:val="lightGray"/>
+        </w:rPr>
+        <w:t>Instagram</w:t>
       </w:r>
       <w:proofErr w:type="spellEnd"/>
       <w:r>
         <w:rPr>
           <w:rFonts w:ascii="Calibri" w:hAnsi="Calibri" w:cs="Calibri"/>
-          <w:lang/>
-        </w:rPr>
-        <w:t xml:space="preserve">, links to retailers, upcoming conventions. Could use Discord API, chat or selling, </w:t>
-      </w:r>
-      <w:proofErr w:type="spellStart"/>
-      <w:r>
-        <w:rPr>
-          <w:rFonts w:ascii="Calibri" w:hAnsi="Calibri" w:cs="Calibri"/>
-          <w:lang/>
-        </w:rPr>
-        <w:t>Instagram</w:t>
-      </w:r>
-      <w:proofErr w:type="spellEnd"/>
-      <w:r>
-        <w:rPr>
-          <w:rFonts w:ascii="Calibri" w:hAnsi="Calibri" w:cs="Calibri"/>
-          <w:lang/>
-        </w:rPr>
-        <w:t xml:space="preserve"> API</w:t>
-      </w:r>
-    </w:p>
-    <w:p>
-      <w:pPr>
-        <w:widowControl w:val="0"/>
-        <w:autoSpaceDE w:val="0"/>
-        <w:autoSpaceDN w:val="0"/>
-        <w:adjustRightInd w:val="0"/>
-        <w:rPr>
-          <w:rFonts w:ascii="Calibri" w:hAnsi="Calibri" w:cs="Calibri"/>
-          <w:lang/>
-        </w:rPr>
-      </w:pPr>
-    </w:p>
-    <w:p>
-      <w:pPr>
-        <w:widowControl w:val="0"/>
-        <w:autoSpaceDE w:val="0"/>
-        <w:autoSpaceDN w:val="0"/>
-        <w:adjustRightInd w:val="0"/>
-        <w:rPr>
-          <w:rFonts w:ascii="Calibri" w:hAnsi="Calibri" w:cs="Calibri"/>
-          <w:lang/>
-        </w:rPr>
-      </w:pPr>
-      <w:r>
-        <w:rPr>
-          <w:rFonts w:ascii="Calibri" w:hAnsi="Calibri" w:cs="Calibri"/>
-          <w:lang/>
-        </w:rPr>
-        <w:t>App for school advisors</w:t>
-      </w:r>
-    </w:p>
-    <w:p>
-      <w:pPr>
-        <w:widowControl w:val="0"/>
-        <w:autoSpaceDE w:val="0"/>
-        <w:autoSpaceDN w:val="0"/>
-        <w:adjustRightInd w:val="0"/>
-        <w:rPr>
-          <w:rFonts w:ascii="Calibri" w:hAnsi="Calibri" w:cs="Calibri"/>
-          <w:lang/>
-        </w:rPr>
-      </w:pPr>
-    </w:p>
-    <w:p>
-      <w:pPr>
-        <w:widowControl w:val="0"/>
-        <w:autoSpaceDE w:val="0"/>
-        <w:autoSpaceDN w:val="0"/>
-        <w:adjustRightInd w:val="0"/>
-        <w:rPr>
-          <w:rFonts w:ascii="Calibri" w:hAnsi="Calibri" w:cs="Calibri"/>
-          <w:lang/>
-        </w:rPr>
-      </w:pPr>
-    </w:p>
-    <w:p>
-      <w:pPr>
-        <w:widowControl w:val="0"/>
-        <w:autoSpaceDE w:val="0"/>
-        <w:autoSpaceDN w:val="0"/>
-        <w:adjustRightInd w:val="0"/>
-        <w:rPr>
-          <w:rFonts w:ascii="Calibri" w:hAnsi="Calibri" w:cs="Calibri"/>
-          <w:lang/>
-        </w:rPr>
-      </w:pPr>
-    </w:p>
-    <w:p>
-      <w:pPr>
-        <w:widowControl w:val="0"/>
-        <w:autoSpaceDE w:val="0"/>
-        <w:autoSpaceDN w:val="0"/>
-        <w:adjustRightInd w:val="0"/>
-        <w:rPr>
-          <w:rFonts w:ascii="Calibri" w:hAnsi="Calibri" w:cs="Calibri"/>
-          <w:lang/>
+          <w:color w:val="000000"/>
+          <w:sz w:val="22"/>
+          <w:szCs w:val="22"/>
+          <w:highlight w:val="lightGray"/>
+        </w:rPr>
+        <w:t xml:space="preserve"> API to include the latest post from different verified comic book accounts.</w:t>
+      </w:r>
+      <w:r>
+        <w:rPr>
+          <w:rFonts w:ascii="Calibri" w:hAnsi="Calibri" w:cs="Calibri"/>
+          <w:color w:val="000000"/>
+          <w:sz w:val="22"/>
+          <w:szCs w:val="22"/>
+        </w:rPr>
+        <w:t> </w:t>
+      </w:r>
+    </w:p>
+    <w:p>
+      <w:pPr>
+        <w:widowControl w:val="0"/>
+        <w:autoSpaceDE w:val="0"/>
+        <w:autoSpaceDN w:val="0"/>
+        <w:adjustRightInd w:val="0"/>
+        <w:rPr>
+          <w:rFonts w:ascii="Calibri" w:hAnsi="Calibri" w:cs="Calibri"/>
+        </w:rPr>
+      </w:pPr>
+    </w:p>
+    <w:p>
+      <w:pPr>
+        <w:widowControl w:val="0"/>
+        <w:autoSpaceDE w:val="0"/>
+        <w:autoSpaceDN w:val="0"/>
+        <w:adjustRightInd w:val="0"/>
+        <w:rPr>
+          <w:rFonts w:ascii="Calibri" w:hAnsi="Calibri" w:cs="Calibri"/>
+        </w:rPr>
+      </w:pPr>
+    </w:p>
+    <w:p>
+      <w:pPr>
+        <w:widowControl w:val="0"/>
+        <w:autoSpaceDE w:val="0"/>
+        <w:autoSpaceDN w:val="0"/>
+        <w:adjustRightInd w:val="0"/>
+        <w:rPr>
+          <w:rFonts w:ascii="Calibri" w:hAnsi="Calibri" w:cs="Calibri"/>
+        </w:rPr>
+      </w:pPr>
+    </w:p>
+    <w:p>
+      <w:pPr>
+        <w:widowControl w:val="0"/>
+        <w:autoSpaceDE w:val="0"/>
+        <w:autoSpaceDN w:val="0"/>
+        <w:adjustRightInd w:val="0"/>
+        <w:rPr>
+          <w:rFonts w:ascii="Calibri" w:hAnsi="Calibri" w:cs="Calibri"/>
+        </w:rPr>
+      </w:pPr>
+    </w:p>
+    <w:p>
+      <w:pPr>
+        <w:widowControl w:val="0"/>
+        <w:autoSpaceDE w:val="0"/>
+        <w:autoSpaceDN w:val="0"/>
+        <w:adjustRightInd w:val="0"/>
+        <w:rPr>
+          <w:rFonts w:ascii="Calibri" w:hAnsi="Calibri" w:cs="Calibri"/>
         </w:rPr>
       </w:pPr>
     </w:p>
@@ -1116,6 +971,7 @@
   <w:style w:type="paragraph" w:default="1" w:styleId="Normal">
     <w:name w:val="Normal"/>
     <w:qFormat/>
+    <w:rsid w:val="00F420DB"/>
   </w:style>
   <w:style w:type="character" w:default="1" w:styleId="DefaultParagraphFont">
     <w:name w:val="Default Paragraph Font"/>
@@ -1144,6 +1000,22 @@
     <w:uiPriority w:val="99"/>
     <w:semiHidden/>
     <w:unhideWhenUsed/>
+  </w:style>
+  <w:style w:type="paragraph" w:styleId="NormalWeb">
+    <w:name w:val="Normal (Web)"/>
+    <w:basedOn w:val="Normal"/>
+    <w:uiPriority w:val="99"/>
+    <w:semiHidden/>
+    <w:unhideWhenUsed/>
+    <w:rsid w:val="00EA0C5C"/>
+    <w:pPr>
+      <w:spacing w:before="100" w:beforeAutospacing="1" w:after="100" w:afterAutospacing="1" w:line="240" w:lineRule="auto"/>
+    </w:pPr>
+    <w:rPr>
+      <w:rFonts w:ascii="Times New Roman" w:eastAsia="Times New Roman" w:hAnsi="Times New Roman" w:cs="Times New Roman"/>
+      <w:sz w:val="24"/>
+      <w:szCs w:val="24"/>
+    </w:rPr>
   </w:style>
 </w:styles>
 </file>

</xml_diff>